<commit_message>
CLI for cisco devices beginning
</commit_message>
<xml_diff>
--- a/CCNA  200-301.docx
+++ b/CCNA  200-301.docx
@@ -64,41 +64,95 @@
           <w:sz w:val="24"/>
           <w:szCs w:val="24"/>
         </w:rPr>
-        <w:t>CISCO catalyst switch : Catalyst 9200 , Catalyst 3650</w:t>
-      </w:r>
-    </w:p>
-    <w:p>
-      <w:pPr>
-        <w:rPr>
-          <w:rFonts w:ascii="Times New Roman" w:hAnsi="Times New Roman" w:cs="Times New Roman"/>
-          <w:sz w:val="24"/>
-          <w:szCs w:val="24"/>
-        </w:rPr>
-      </w:pPr>
-      <w:r>
-        <w:rPr>
-          <w:rFonts w:ascii="Times New Roman" w:hAnsi="Times New Roman" w:cs="Times New Roman"/>
-          <w:sz w:val="24"/>
-          <w:szCs w:val="24"/>
-        </w:rPr>
-        <w:t>Router is used to connect the switches between two different LANs or two branches (Tokyo and Newyork)</w:t>
-      </w:r>
-    </w:p>
-    <w:p>
-      <w:pPr>
-        <w:rPr>
-          <w:rFonts w:ascii="Times New Roman" w:hAnsi="Times New Roman" w:cs="Times New Roman"/>
-          <w:sz w:val="24"/>
-          <w:szCs w:val="24"/>
-        </w:rPr>
-      </w:pPr>
-      <w:r>
-        <w:rPr>
-          <w:rFonts w:ascii="Times New Roman" w:hAnsi="Times New Roman" w:cs="Times New Roman"/>
-          <w:sz w:val="24"/>
-          <w:szCs w:val="24"/>
-        </w:rPr>
-        <w:t>CISCO router : ISR 1000, ISR 900, ISR 4000</w:t>
+        <w:t xml:space="preserve">CISCO catalyst </w:t>
+      </w:r>
+      <w:proofErr w:type="gramStart"/>
+      <w:r>
+        <w:rPr>
+          <w:rFonts w:ascii="Times New Roman" w:hAnsi="Times New Roman" w:cs="Times New Roman"/>
+          <w:sz w:val="24"/>
+          <w:szCs w:val="24"/>
+        </w:rPr>
+        <w:t>switch :</w:t>
+      </w:r>
+      <w:proofErr w:type="gramEnd"/>
+      <w:r>
+        <w:rPr>
+          <w:rFonts w:ascii="Times New Roman" w:hAnsi="Times New Roman" w:cs="Times New Roman"/>
+          <w:sz w:val="24"/>
+          <w:szCs w:val="24"/>
+        </w:rPr>
+        <w:t xml:space="preserve"> Catalyst 9200 , Catalyst 3650</w:t>
+      </w:r>
+    </w:p>
+    <w:p>
+      <w:pPr>
+        <w:rPr>
+          <w:rFonts w:ascii="Times New Roman" w:hAnsi="Times New Roman" w:cs="Times New Roman"/>
+          <w:sz w:val="24"/>
+          <w:szCs w:val="24"/>
+        </w:rPr>
+      </w:pPr>
+      <w:r>
+        <w:rPr>
+          <w:rFonts w:ascii="Times New Roman" w:hAnsi="Times New Roman" w:cs="Times New Roman"/>
+          <w:sz w:val="24"/>
+          <w:szCs w:val="24"/>
+        </w:rPr>
+        <w:t xml:space="preserve">Router is used to connect the switches between two different LANs or two branches (Tokyo and </w:t>
+      </w:r>
+      <w:proofErr w:type="spellStart"/>
+      <w:r>
+        <w:rPr>
+          <w:rFonts w:ascii="Times New Roman" w:hAnsi="Times New Roman" w:cs="Times New Roman"/>
+          <w:sz w:val="24"/>
+          <w:szCs w:val="24"/>
+        </w:rPr>
+        <w:t>Newyork</w:t>
+      </w:r>
+      <w:proofErr w:type="spellEnd"/>
+      <w:r>
+        <w:rPr>
+          <w:rFonts w:ascii="Times New Roman" w:hAnsi="Times New Roman" w:cs="Times New Roman"/>
+          <w:sz w:val="24"/>
+          <w:szCs w:val="24"/>
+        </w:rPr>
+        <w:t>)</w:t>
+      </w:r>
+    </w:p>
+    <w:p>
+      <w:pPr>
+        <w:rPr>
+          <w:rFonts w:ascii="Times New Roman" w:hAnsi="Times New Roman" w:cs="Times New Roman"/>
+          <w:sz w:val="24"/>
+          <w:szCs w:val="24"/>
+        </w:rPr>
+      </w:pPr>
+      <w:r>
+        <w:rPr>
+          <w:rFonts w:ascii="Times New Roman" w:hAnsi="Times New Roman" w:cs="Times New Roman"/>
+          <w:sz w:val="24"/>
+          <w:szCs w:val="24"/>
+        </w:rPr>
+        <w:t xml:space="preserve">CISCO </w:t>
+      </w:r>
+      <w:proofErr w:type="gramStart"/>
+      <w:r>
+        <w:rPr>
+          <w:rFonts w:ascii="Times New Roman" w:hAnsi="Times New Roman" w:cs="Times New Roman"/>
+          <w:sz w:val="24"/>
+          <w:szCs w:val="24"/>
+        </w:rPr>
+        <w:t>router :</w:t>
+      </w:r>
+      <w:proofErr w:type="gramEnd"/>
+      <w:r>
+        <w:rPr>
+          <w:rFonts w:ascii="Times New Roman" w:hAnsi="Times New Roman" w:cs="Times New Roman"/>
+          <w:sz w:val="24"/>
+          <w:szCs w:val="24"/>
+        </w:rPr>
+        <w:t xml:space="preserve"> ISR 1000, ISR 900, ISR 4000</w:t>
       </w:r>
     </w:p>
     <w:p>
@@ -277,7 +331,25 @@
           <w:sz w:val="24"/>
           <w:szCs w:val="24"/>
         </w:rPr>
-        <w:t>CISCO Firewalls : ASA5500-X, Firepower 2100(next generation firewall).</w:t>
+        <w:t xml:space="preserve">CISCO </w:t>
+      </w:r>
+      <w:proofErr w:type="gramStart"/>
+      <w:r>
+        <w:rPr>
+          <w:rFonts w:ascii="Times New Roman" w:hAnsi="Times New Roman" w:cs="Times New Roman"/>
+          <w:sz w:val="24"/>
+          <w:szCs w:val="24"/>
+        </w:rPr>
+        <w:t>Firewalls :</w:t>
+      </w:r>
+      <w:proofErr w:type="gramEnd"/>
+      <w:r>
+        <w:rPr>
+          <w:rFonts w:ascii="Times New Roman" w:hAnsi="Times New Roman" w:cs="Times New Roman"/>
+          <w:sz w:val="24"/>
+          <w:szCs w:val="24"/>
+        </w:rPr>
+        <w:t xml:space="preserve"> ASA5500-X, Firepower 2100(next generation firewall).</w:t>
       </w:r>
     </w:p>
     <w:p>
@@ -505,7 +577,25 @@
           <w:sz w:val="24"/>
           <w:szCs w:val="24"/>
         </w:rPr>
-        <w:t>1 kilobit (Kb) = 1,000 bits</w:t>
+        <w:t>1 kilobit (</w:t>
+      </w:r>
+      <w:proofErr w:type="spellStart"/>
+      <w:r>
+        <w:rPr>
+          <w:rFonts w:ascii="Times New Roman" w:hAnsi="Times New Roman" w:cs="Times New Roman"/>
+          <w:sz w:val="24"/>
+          <w:szCs w:val="24"/>
+        </w:rPr>
+        <w:t>Kb</w:t>
+      </w:r>
+      <w:proofErr w:type="spellEnd"/>
+      <w:r>
+        <w:rPr>
+          <w:rFonts w:ascii="Times New Roman" w:hAnsi="Times New Roman" w:cs="Times New Roman"/>
+          <w:sz w:val="24"/>
+          <w:szCs w:val="24"/>
+        </w:rPr>
+        <w:t>) = 1,000 bits</w:t>
       </w:r>
     </w:p>
     <w:p>
@@ -906,7 +996,25 @@
           <w:sz w:val="24"/>
           <w:szCs w:val="24"/>
         </w:rPr>
-        <w:t>Duplex means both device can send data at the same time.</w:t>
+        <w:t xml:space="preserve">Duplex means both </w:t>
+      </w:r>
+      <w:proofErr w:type="gramStart"/>
+      <w:r>
+        <w:rPr>
+          <w:rFonts w:ascii="Times New Roman" w:hAnsi="Times New Roman" w:cs="Times New Roman"/>
+          <w:sz w:val="24"/>
+          <w:szCs w:val="24"/>
+        </w:rPr>
+        <w:t>device</w:t>
+      </w:r>
+      <w:proofErr w:type="gramEnd"/>
+      <w:r>
+        <w:rPr>
+          <w:rFonts w:ascii="Times New Roman" w:hAnsi="Times New Roman" w:cs="Times New Roman"/>
+          <w:sz w:val="24"/>
+          <w:szCs w:val="24"/>
+        </w:rPr>
+        <w:t xml:space="preserve"> can send data at the same time.</w:t>
       </w:r>
     </w:p>
     <w:p>
@@ -1057,7 +1165,25 @@
           <w:sz w:val="24"/>
           <w:szCs w:val="24"/>
         </w:rPr>
-        <w:t>We can see that the if two different end have router and switch then router sends the data from 1 and 2 pin which is received by the switch from pin 1 and 2. Therefore, they needed the straightforward cable.</w:t>
+        <w:t xml:space="preserve">We can see that the if two different </w:t>
+      </w:r>
+      <w:proofErr w:type="gramStart"/>
+      <w:r>
+        <w:rPr>
+          <w:rFonts w:ascii="Times New Roman" w:hAnsi="Times New Roman" w:cs="Times New Roman"/>
+          <w:sz w:val="24"/>
+          <w:szCs w:val="24"/>
+        </w:rPr>
+        <w:t>end</w:t>
+      </w:r>
+      <w:proofErr w:type="gramEnd"/>
+      <w:r>
+        <w:rPr>
+          <w:rFonts w:ascii="Times New Roman" w:hAnsi="Times New Roman" w:cs="Times New Roman"/>
+          <w:sz w:val="24"/>
+          <w:szCs w:val="24"/>
+        </w:rPr>
+        <w:t xml:space="preserve"> have router and switch then router sends the data from 1 and 2 pin which is received by the switch from pin 1 and 2. Therefore, they needed the straightforward cable.</w:t>
       </w:r>
     </w:p>
     <w:p>
@@ -1539,7 +1665,25 @@
           <w:sz w:val="28"/>
           <w:szCs w:val="28"/>
         </w:rPr>
-        <w:t xml:space="preserve"> – Controls session between communicating hosts. Establishes, manages and terminates connections between the local application (for example, web browser) and the remote application (for example, Youtube).</w:t>
+        <w:t xml:space="preserve"> – Controls session between communicating hosts. Establishes, manages and terminates connections between the local application (for example, web browser) and the remote application (for example, </w:t>
+      </w:r>
+      <w:proofErr w:type="spellStart"/>
+      <w:r>
+        <w:rPr>
+          <w:rFonts w:ascii="Times New Roman" w:hAnsi="Times New Roman" w:cs="Times New Roman"/>
+          <w:sz w:val="28"/>
+          <w:szCs w:val="28"/>
+        </w:rPr>
+        <w:t>Youtube</w:t>
+      </w:r>
+      <w:proofErr w:type="spellEnd"/>
+      <w:r>
+        <w:rPr>
+          <w:rFonts w:ascii="Times New Roman" w:hAnsi="Times New Roman" w:cs="Times New Roman"/>
+          <w:sz w:val="28"/>
+          <w:szCs w:val="28"/>
+        </w:rPr>
+        <w:t>).</w:t>
       </w:r>
     </w:p>
     <w:p>
@@ -1679,7 +1823,16 @@
           <w:sz w:val="28"/>
           <w:szCs w:val="28"/>
         </w:rPr>
-        <w:t xml:space="preserve"> and is called frame</w:t>
+        <w:t xml:space="preserve"> and is called </w:t>
+      </w:r>
+      <w:r>
+        <w:rPr>
+          <w:rFonts w:ascii="Times New Roman" w:hAnsi="Times New Roman" w:cs="Times New Roman"/>
+          <w:color w:val="FF0000"/>
+          <w:sz w:val="28"/>
+          <w:szCs w:val="28"/>
+        </w:rPr>
+        <w:t>frame</w:t>
       </w:r>
       <w:r>
         <w:rPr>
@@ -1734,7 +1887,555 @@
           <w:sz w:val="28"/>
           <w:szCs w:val="28"/>
         </w:rPr>
-        <w:t xml:space="preserve"> - </w:t>
+        <w:t xml:space="preserve"> </w:t>
+      </w:r>
+      <w:r>
+        <w:rPr>
+          <w:rFonts w:ascii="Times New Roman" w:hAnsi="Times New Roman" w:cs="Times New Roman"/>
+          <w:sz w:val="28"/>
+          <w:szCs w:val="28"/>
+        </w:rPr>
+        <w:t>–</w:t>
+      </w:r>
+      <w:r>
+        <w:rPr>
+          <w:rFonts w:ascii="Times New Roman" w:hAnsi="Times New Roman" w:cs="Times New Roman"/>
+          <w:sz w:val="28"/>
+          <w:szCs w:val="28"/>
+        </w:rPr>
+        <w:t xml:space="preserve"> </w:t>
+      </w:r>
+      <w:r>
+        <w:rPr>
+          <w:rFonts w:ascii="Times New Roman" w:hAnsi="Times New Roman" w:cs="Times New Roman"/>
+          <w:sz w:val="28"/>
+          <w:szCs w:val="28"/>
+        </w:rPr>
+        <w:t xml:space="preserve">Defines physical characteristics of the medium used to transfer data between devices. Foe example, voltage levels, maximum transmission distances, physical connectors, cable specifications etc. Digital bits are converted into electrical (for wired connectors) or radio (for wireless connections) signals. </w:t>
+      </w:r>
+    </w:p>
+    <w:p>
+      <w:pPr>
+        <w:rPr>
+          <w:rFonts w:ascii="Times New Roman" w:hAnsi="Times New Roman" w:cs="Times New Roman"/>
+          <w:sz w:val="28"/>
+          <w:szCs w:val="28"/>
+        </w:rPr>
+      </w:pPr>
+      <w:r>
+        <w:rPr>
+          <w:rFonts w:ascii="Times New Roman" w:hAnsi="Times New Roman" w:cs="Times New Roman"/>
+          <w:sz w:val="28"/>
+          <w:szCs w:val="28"/>
+        </w:rPr>
+        <w:t>Note: Data, Segment, Packet and Frame are the Protocol Data Units (PDUs)</w:t>
+      </w:r>
+    </w:p>
+    <w:p>
+      <w:pPr>
+        <w:rPr>
+          <w:rFonts w:ascii="Times New Roman" w:hAnsi="Times New Roman" w:cs="Times New Roman"/>
+          <w:sz w:val="28"/>
+          <w:szCs w:val="28"/>
+        </w:rPr>
+      </w:pPr>
+    </w:p>
+    <w:p>
+      <w:pPr>
+        <w:rPr>
+          <w:rFonts w:ascii="Times New Roman" w:hAnsi="Times New Roman" w:cs="Times New Roman"/>
+          <w:sz w:val="28"/>
+          <w:szCs w:val="28"/>
+        </w:rPr>
+      </w:pPr>
+      <w:r>
+        <w:rPr>
+          <w:rFonts w:ascii="Times New Roman" w:hAnsi="Times New Roman" w:cs="Times New Roman"/>
+          <w:sz w:val="28"/>
+          <w:szCs w:val="28"/>
+        </w:rPr>
+        <w:lastRenderedPageBreak/>
+        <w:t>TCP/IP suite</w:t>
+      </w:r>
+    </w:p>
+    <w:p>
+      <w:pPr>
+        <w:rPr>
+          <w:rFonts w:ascii="Times New Roman" w:hAnsi="Times New Roman" w:cs="Times New Roman"/>
+          <w:sz w:val="28"/>
+          <w:szCs w:val="28"/>
+        </w:rPr>
+      </w:pPr>
+      <w:r>
+        <w:rPr>
+          <w:rFonts w:ascii="Times New Roman" w:hAnsi="Times New Roman" w:cs="Times New Roman"/>
+          <w:sz w:val="28"/>
+          <w:szCs w:val="28"/>
+        </w:rPr>
+        <w:t>4. Application Layer</w:t>
+      </w:r>
+    </w:p>
+    <w:p>
+      <w:pPr>
+        <w:rPr>
+          <w:rFonts w:ascii="Times New Roman" w:hAnsi="Times New Roman" w:cs="Times New Roman"/>
+          <w:sz w:val="28"/>
+          <w:szCs w:val="28"/>
+        </w:rPr>
+      </w:pPr>
+      <w:r>
+        <w:rPr>
+          <w:rFonts w:ascii="Times New Roman" w:hAnsi="Times New Roman" w:cs="Times New Roman"/>
+          <w:sz w:val="28"/>
+          <w:szCs w:val="28"/>
+        </w:rPr>
+        <w:t>3.Transport layer</w:t>
+      </w:r>
+    </w:p>
+    <w:p>
+      <w:pPr>
+        <w:rPr>
+          <w:rFonts w:ascii="Times New Roman" w:hAnsi="Times New Roman" w:cs="Times New Roman"/>
+          <w:sz w:val="28"/>
+          <w:szCs w:val="28"/>
+        </w:rPr>
+      </w:pPr>
+      <w:r>
+        <w:rPr>
+          <w:rFonts w:ascii="Times New Roman" w:hAnsi="Times New Roman" w:cs="Times New Roman"/>
+          <w:sz w:val="28"/>
+          <w:szCs w:val="28"/>
+        </w:rPr>
+        <w:t>2.Internet Layer</w:t>
+      </w:r>
+    </w:p>
+    <w:p>
+      <w:pPr>
+        <w:rPr>
+          <w:rFonts w:ascii="Times New Roman" w:hAnsi="Times New Roman" w:cs="Times New Roman"/>
+          <w:sz w:val="28"/>
+          <w:szCs w:val="28"/>
+        </w:rPr>
+      </w:pPr>
+      <w:r>
+        <w:rPr>
+          <w:rFonts w:ascii="Times New Roman" w:hAnsi="Times New Roman" w:cs="Times New Roman"/>
+          <w:sz w:val="28"/>
+          <w:szCs w:val="28"/>
+        </w:rPr>
+        <w:t>1. Link layer</w:t>
+      </w:r>
+    </w:p>
+    <w:p>
+      <w:pPr>
+        <w:rPr>
+          <w:rFonts w:ascii="Times New Roman" w:hAnsi="Times New Roman" w:cs="Times New Roman"/>
+          <w:sz w:val="28"/>
+          <w:szCs w:val="28"/>
+        </w:rPr>
+      </w:pPr>
+    </w:p>
+    <w:p>
+      <w:pPr>
+        <w:rPr>
+          <w:rFonts w:ascii="Times New Roman" w:hAnsi="Times New Roman" w:cs="Times New Roman"/>
+          <w:sz w:val="28"/>
+          <w:szCs w:val="28"/>
+        </w:rPr>
+      </w:pPr>
+      <w:r>
+        <w:rPr>
+          <w:noProof/>
+        </w:rPr>
+        <w:drawing>
+          <wp:inline distT="0" distB="0" distL="0" distR="0" wp14:anchorId="4A9A848C" wp14:editId="4EA7252D">
+            <wp:extent cx="4800600" cy="3943985"/>
+            <wp:effectExtent l="0" t="0" r="0" b="0"/>
+            <wp:docPr id="1540896573" name="Picture 1"/>
+            <wp:cNvGraphicFramePr>
+              <a:graphicFrameLocks xmlns:a="http://schemas.openxmlformats.org/drawingml/2006/main" noChangeAspect="1"/>
+            </wp:cNvGraphicFramePr>
+            <a:graphic xmlns:a="http://schemas.openxmlformats.org/drawingml/2006/main">
+              <a:graphicData uri="http://schemas.openxmlformats.org/drawingml/2006/picture">
+                <pic:pic xmlns:pic="http://schemas.openxmlformats.org/drawingml/2006/picture">
+                  <pic:nvPicPr>
+                    <pic:cNvPr id="0" name="Picture 1"/>
+                    <pic:cNvPicPr>
+                      <a:picLocks noChangeAspect="1" noChangeArrowheads="1"/>
+                    </pic:cNvPicPr>
+                  </pic:nvPicPr>
+                  <pic:blipFill>
+                    <a:blip r:embed="rId13">
+                      <a:extLst>
+                        <a:ext uri="{28A0092B-C50C-407E-A947-70E740481C1C}">
+                          <a14:useLocalDpi xmlns:a14="http://schemas.microsoft.com/office/drawing/2010/main" val="0"/>
+                        </a:ext>
+                      </a:extLst>
+                    </a:blip>
+                    <a:srcRect/>
+                    <a:stretch>
+                      <a:fillRect/>
+                    </a:stretch>
+                  </pic:blipFill>
+                  <pic:spPr bwMode="auto">
+                    <a:xfrm>
+                      <a:off x="0" y="0"/>
+                      <a:ext cx="4813420" cy="3954517"/>
+                    </a:xfrm>
+                    <a:prstGeom prst="rect">
+                      <a:avLst/>
+                    </a:prstGeom>
+                    <a:noFill/>
+                    <a:ln>
+                      <a:noFill/>
+                    </a:ln>
+                  </pic:spPr>
+                </pic:pic>
+              </a:graphicData>
+            </a:graphic>
+          </wp:inline>
+        </w:drawing>
+      </w:r>
+    </w:p>
+    <w:p>
+      <w:pPr>
+        <w:rPr>
+          <w:rFonts w:ascii="Times New Roman" w:hAnsi="Times New Roman" w:cs="Times New Roman"/>
+          <w:sz w:val="28"/>
+          <w:szCs w:val="28"/>
+        </w:rPr>
+      </w:pPr>
+    </w:p>
+    <w:p>
+      <w:pPr>
+        <w:rPr>
+          <w:rFonts w:ascii="Times New Roman" w:hAnsi="Times New Roman" w:cs="Times New Roman"/>
+          <w:color w:val="FF0000"/>
+          <w:sz w:val="28"/>
+          <w:szCs w:val="28"/>
+        </w:rPr>
+      </w:pPr>
+      <w:r>
+        <w:rPr>
+          <w:rFonts w:ascii="Times New Roman" w:hAnsi="Times New Roman" w:cs="Times New Roman"/>
+          <w:color w:val="FF0000"/>
+          <w:sz w:val="28"/>
+          <w:szCs w:val="28"/>
+        </w:rPr>
+        <w:t xml:space="preserve">In this picture, </w:t>
+      </w:r>
+      <w:proofErr w:type="gramStart"/>
+      <w:r>
+        <w:rPr>
+          <w:rFonts w:ascii="Times New Roman" w:hAnsi="Times New Roman" w:cs="Times New Roman"/>
+          <w:color w:val="FF0000"/>
+          <w:sz w:val="28"/>
+          <w:szCs w:val="28"/>
+        </w:rPr>
+        <w:t>The</w:t>
+      </w:r>
+      <w:proofErr w:type="gramEnd"/>
+      <w:r>
+        <w:rPr>
+          <w:rFonts w:ascii="Times New Roman" w:hAnsi="Times New Roman" w:cs="Times New Roman"/>
+          <w:color w:val="FF0000"/>
+          <w:sz w:val="28"/>
+          <w:szCs w:val="28"/>
+        </w:rPr>
+        <w:t xml:space="preserve"> router is used in layer 3 as they are layer 3 devices so they want to know the </w:t>
+      </w:r>
+      <w:proofErr w:type="spellStart"/>
+      <w:r>
+        <w:rPr>
+          <w:rFonts w:ascii="Times New Roman" w:hAnsi="Times New Roman" w:cs="Times New Roman"/>
+          <w:color w:val="FF0000"/>
+          <w:sz w:val="28"/>
+          <w:szCs w:val="28"/>
+        </w:rPr>
+        <w:t>ip</w:t>
+      </w:r>
+      <w:proofErr w:type="spellEnd"/>
+      <w:r>
+        <w:rPr>
+          <w:rFonts w:ascii="Times New Roman" w:hAnsi="Times New Roman" w:cs="Times New Roman"/>
+          <w:color w:val="FF0000"/>
+          <w:sz w:val="28"/>
+          <w:szCs w:val="28"/>
+        </w:rPr>
+        <w:t xml:space="preserve"> address </w:t>
+      </w:r>
+      <w:r>
+        <w:rPr>
+          <w:rFonts w:ascii="Times New Roman" w:hAnsi="Times New Roman" w:cs="Times New Roman"/>
+          <w:color w:val="FF0000"/>
+          <w:sz w:val="28"/>
+          <w:szCs w:val="28"/>
+        </w:rPr>
+        <w:t xml:space="preserve">(source and destination) </w:t>
+      </w:r>
+      <w:r>
+        <w:rPr>
+          <w:rFonts w:ascii="Times New Roman" w:hAnsi="Times New Roman" w:cs="Times New Roman"/>
+          <w:color w:val="FF0000"/>
+          <w:sz w:val="28"/>
+          <w:szCs w:val="28"/>
+        </w:rPr>
+        <w:t xml:space="preserve">where to forward data next. </w:t>
+      </w:r>
+    </w:p>
+    <w:p>
+      <w:pPr>
+        <w:rPr>
+          <w:rFonts w:ascii="Times New Roman" w:hAnsi="Times New Roman" w:cs="Times New Roman"/>
+          <w:color w:val="FF0000"/>
+          <w:sz w:val="28"/>
+          <w:szCs w:val="28"/>
+        </w:rPr>
+      </w:pPr>
+    </w:p>
+    <w:p>
+      <w:pPr>
+        <w:rPr>
+          <w:rFonts w:ascii="Times New Roman" w:hAnsi="Times New Roman" w:cs="Times New Roman"/>
+          <w:color w:val="FF0000"/>
+          <w:sz w:val="28"/>
+          <w:szCs w:val="28"/>
+        </w:rPr>
+      </w:pPr>
+      <w:r>
+        <w:rPr>
+          <w:rFonts w:ascii="Times New Roman" w:hAnsi="Times New Roman" w:cs="Times New Roman"/>
+          <w:color w:val="FF0000"/>
+          <w:sz w:val="28"/>
+          <w:szCs w:val="28"/>
+        </w:rPr>
+        <w:t xml:space="preserve"> </w:t>
+      </w:r>
+    </w:p>
+    <w:p>
+      <w:pPr>
+        <w:rPr>
+          <w:rFonts w:ascii="Times New Roman" w:hAnsi="Times New Roman" w:cs="Times New Roman"/>
+          <w:color w:val="FF0000"/>
+          <w:sz w:val="28"/>
+          <w:szCs w:val="28"/>
+        </w:rPr>
+      </w:pPr>
+    </w:p>
+    <w:p>
+      <w:pPr>
+        <w:rPr>
+          <w:rFonts w:ascii="Times New Roman" w:hAnsi="Times New Roman" w:cs="Times New Roman"/>
+          <w:color w:val="FF0000"/>
+          <w:sz w:val="28"/>
+          <w:szCs w:val="28"/>
+        </w:rPr>
+      </w:pPr>
+    </w:p>
+    <w:p>
+      <w:pPr>
+        <w:rPr>
+          <w:rFonts w:ascii="Times New Roman" w:hAnsi="Times New Roman" w:cs="Times New Roman"/>
+          <w:b/>
+          <w:bCs/>
+          <w:sz w:val="36"/>
+          <w:szCs w:val="36"/>
+        </w:rPr>
+      </w:pPr>
+      <w:r>
+        <w:rPr>
+          <w:rFonts w:ascii="Times New Roman" w:hAnsi="Times New Roman" w:cs="Times New Roman"/>
+          <w:b/>
+          <w:bCs/>
+          <w:sz w:val="36"/>
+          <w:szCs w:val="36"/>
+        </w:rPr>
+        <w:lastRenderedPageBreak/>
+        <w:t>Day-4</w:t>
+      </w:r>
+    </w:p>
+    <w:p>
+      <w:pPr>
+        <w:rPr>
+          <w:rFonts w:ascii="Times New Roman" w:hAnsi="Times New Roman" w:cs="Times New Roman"/>
+          <w:sz w:val="24"/>
+          <w:szCs w:val="24"/>
+        </w:rPr>
+      </w:pPr>
+      <w:r>
+        <w:rPr>
+          <w:rFonts w:ascii="Times New Roman" w:hAnsi="Times New Roman" w:cs="Times New Roman"/>
+          <w:sz w:val="24"/>
+          <w:szCs w:val="24"/>
+        </w:rPr>
+        <w:t>CLI – Command Line Interface</w:t>
+      </w:r>
+    </w:p>
+    <w:p>
+      <w:pPr>
+        <w:rPr>
+          <w:rFonts w:ascii="Times New Roman" w:hAnsi="Times New Roman" w:cs="Times New Roman"/>
+          <w:sz w:val="24"/>
+          <w:szCs w:val="24"/>
+        </w:rPr>
+      </w:pPr>
+      <w:r>
+        <w:rPr>
+          <w:rFonts w:ascii="Times New Roman" w:hAnsi="Times New Roman" w:cs="Times New Roman"/>
+          <w:sz w:val="24"/>
+          <w:szCs w:val="24"/>
+        </w:rPr>
+        <w:t>How to connect to a cisco device?</w:t>
+      </w:r>
+    </w:p>
+    <w:p>
+      <w:pPr>
+        <w:rPr>
+          <w:rFonts w:ascii="Times New Roman" w:hAnsi="Times New Roman" w:cs="Times New Roman"/>
+          <w:sz w:val="24"/>
+          <w:szCs w:val="24"/>
+        </w:rPr>
+      </w:pPr>
+      <w:r>
+        <w:rPr>
+          <w:noProof/>
+        </w:rPr>
+        <w:drawing>
+          <wp:inline distT="0" distB="0" distL="0" distR="0" wp14:anchorId="0DFEF378" wp14:editId="0E0346E2">
+            <wp:extent cx="5812155" cy="2950845"/>
+            <wp:effectExtent l="0" t="0" r="0" b="1905"/>
+            <wp:docPr id="1355223742" name="Picture 2"/>
+            <wp:cNvGraphicFramePr>
+              <a:graphicFrameLocks xmlns:a="http://schemas.openxmlformats.org/drawingml/2006/main" noChangeAspect="1"/>
+            </wp:cNvGraphicFramePr>
+            <a:graphic xmlns:a="http://schemas.openxmlformats.org/drawingml/2006/main">
+              <a:graphicData uri="http://schemas.openxmlformats.org/drawingml/2006/picture">
+                <pic:pic xmlns:pic="http://schemas.openxmlformats.org/drawingml/2006/picture">
+                  <pic:nvPicPr>
+                    <pic:cNvPr id="0" name="Picture 3"/>
+                    <pic:cNvPicPr>
+                      <a:picLocks noChangeAspect="1" noChangeArrowheads="1"/>
+                    </pic:cNvPicPr>
+                  </pic:nvPicPr>
+                  <pic:blipFill>
+                    <a:blip r:embed="rId14">
+                      <a:extLst>
+                        <a:ext uri="{28A0092B-C50C-407E-A947-70E740481C1C}">
+                          <a14:useLocalDpi xmlns:a14="http://schemas.microsoft.com/office/drawing/2010/main" val="0"/>
+                        </a:ext>
+                      </a:extLst>
+                    </a:blip>
+                    <a:srcRect/>
+                    <a:stretch>
+                      <a:fillRect/>
+                    </a:stretch>
+                  </pic:blipFill>
+                  <pic:spPr bwMode="auto">
+                    <a:xfrm>
+                      <a:off x="0" y="0"/>
+                      <a:ext cx="5812155" cy="2950845"/>
+                    </a:xfrm>
+                    <a:prstGeom prst="rect">
+                      <a:avLst/>
+                    </a:prstGeom>
+                    <a:noFill/>
+                    <a:ln>
+                      <a:noFill/>
+                    </a:ln>
+                  </pic:spPr>
+                </pic:pic>
+              </a:graphicData>
+            </a:graphic>
+          </wp:inline>
+        </w:drawing>
+      </w:r>
+    </w:p>
+    <w:p>
+      <w:pPr>
+        <w:rPr>
+          <w:rFonts w:ascii="Times New Roman" w:hAnsi="Times New Roman" w:cs="Times New Roman"/>
+          <w:sz w:val="24"/>
+          <w:szCs w:val="24"/>
+        </w:rPr>
+      </w:pPr>
+    </w:p>
+    <w:p>
+      <w:pPr>
+        <w:rPr>
+          <w:rFonts w:ascii="Times New Roman" w:hAnsi="Times New Roman" w:cs="Times New Roman"/>
+          <w:sz w:val="24"/>
+          <w:szCs w:val="24"/>
+        </w:rPr>
+      </w:pPr>
+      <w:r>
+        <w:rPr>
+          <w:rFonts w:ascii="Times New Roman" w:hAnsi="Times New Roman" w:cs="Times New Roman"/>
+          <w:sz w:val="24"/>
+          <w:szCs w:val="24"/>
+        </w:rPr>
+        <w:t>We can connect using console either using RJ45 or USB Mini-B</w:t>
+      </w:r>
+    </w:p>
+    <w:p>
+      <w:pPr>
+        <w:rPr>
+          <w:rFonts w:ascii="Times New Roman" w:hAnsi="Times New Roman" w:cs="Times New Roman"/>
+          <w:sz w:val="24"/>
+          <w:szCs w:val="24"/>
+        </w:rPr>
+      </w:pPr>
+      <w:r>
+        <w:rPr>
+          <w:noProof/>
+        </w:rPr>
+        <w:drawing>
+          <wp:inline distT="0" distB="0" distL="0" distR="0" wp14:anchorId="5D43CFCC" wp14:editId="5E60770F">
+            <wp:extent cx="2978727" cy="2279015"/>
+            <wp:effectExtent l="0" t="0" r="0" b="6985"/>
+            <wp:docPr id="1214632425" name="Picture 4"/>
+            <wp:cNvGraphicFramePr>
+              <a:graphicFrameLocks xmlns:a="http://schemas.openxmlformats.org/drawingml/2006/main" noChangeAspect="1"/>
+            </wp:cNvGraphicFramePr>
+            <a:graphic xmlns:a="http://schemas.openxmlformats.org/drawingml/2006/main">
+              <a:graphicData uri="http://schemas.openxmlformats.org/drawingml/2006/picture">
+                <pic:pic xmlns:pic="http://schemas.openxmlformats.org/drawingml/2006/picture">
+                  <pic:nvPicPr>
+                    <pic:cNvPr id="0" name="Picture 6"/>
+                    <pic:cNvPicPr>
+                      <a:picLocks noChangeAspect="1" noChangeArrowheads="1"/>
+                    </pic:cNvPicPr>
+                  </pic:nvPicPr>
+                  <pic:blipFill>
+                    <a:blip r:embed="rId15">
+                      <a:extLst>
+                        <a:ext uri="{28A0092B-C50C-407E-A947-70E740481C1C}">
+                          <a14:useLocalDpi xmlns:a14="http://schemas.microsoft.com/office/drawing/2010/main" val="0"/>
+                        </a:ext>
+                      </a:extLst>
+                    </a:blip>
+                    <a:srcRect/>
+                    <a:stretch>
+                      <a:fillRect/>
+                    </a:stretch>
+                  </pic:blipFill>
+                  <pic:spPr bwMode="auto">
+                    <a:xfrm>
+                      <a:off x="0" y="0"/>
+                      <a:ext cx="2986810" cy="2285199"/>
+                    </a:xfrm>
+                    <a:prstGeom prst="rect">
+                      <a:avLst/>
+                    </a:prstGeom>
+                    <a:noFill/>
+                    <a:ln>
+                      <a:noFill/>
+                    </a:ln>
+                  </pic:spPr>
+                </pic:pic>
+              </a:graphicData>
+            </a:graphic>
+          </wp:inline>
+        </w:drawing>
       </w:r>
     </w:p>
     <w:sectPr>

</xml_diff>